<commit_message>
may be last version
</commit_message>
<xml_diff>
--- a/зачет3/Федотов_ПИН-41_Отзыв ответственного лица.docx
+++ b/зачет3/Федотов_ПИН-41_Отзыв ответственного лица.docx
@@ -173,7 +173,7 @@
           <w:szCs w:val="24"/>
           <w:u w:val="single"/>
         </w:rPr>
-        <w:t>учебной</w:t>
+        <w:t>преддипломной</w:t>
       </w:r>
       <w:r>
         <w:rPr>
@@ -967,7 +967,25 @@
           <w:sz w:val="24"/>
           <w:szCs w:val="24"/>
         </w:rPr>
-        <w:t xml:space="preserve"> Федотова А.А </w:t>
+        <w:t xml:space="preserve"> Федотова </w:t>
+      </w:r>
+      <w:proofErr w:type="gramStart"/>
+      <w:r>
+        <w:rPr>
+          <w:rFonts w:ascii="Times New Roman" w:hAnsi="Times New Roman" w:cs="Times New Roman"/>
+          <w:sz w:val="24"/>
+          <w:szCs w:val="24"/>
+        </w:rPr>
+        <w:t>А.А</w:t>
+      </w:r>
+      <w:proofErr w:type="gramEnd"/>
+      <w:r>
+        <w:rPr>
+          <w:rFonts w:ascii="Times New Roman" w:hAnsi="Times New Roman" w:cs="Times New Roman"/>
+          <w:sz w:val="24"/>
+          <w:szCs w:val="24"/>
+        </w:rPr>
+        <w:t xml:space="preserve"> </w:t>
       </w:r>
       <w:r>
         <w:rPr>
@@ -1142,6 +1160,7 @@
         </w:rPr>
         <w:tab/>
       </w:r>
+      <w:proofErr w:type="gramStart"/>
       <w:r>
         <w:rPr>
           <w:rFonts w:ascii="Times New Roman" w:hAnsi="Times New Roman" w:cs="Times New Roman"/>
@@ -1152,6 +1171,7 @@
         <w:tab/>
         <w:t>( расшифровка</w:t>
       </w:r>
+      <w:proofErr w:type="gramEnd"/>
     </w:p>
     <w:sectPr>
       <w:pgSz w:w="11906" w:h="16838"/>

</xml_diff>